<commit_message>
final tweaks before submission
</commit_message>
<xml_diff>
--- a/MS_materials/Manuscript.docx
+++ b/MS_materials/Manuscript.docx
@@ -1356,12 +1356,7 @@
         <w:t xml:space="preserve"> 1.0</w:t>
       </w:r>
       <w:r>
-        <w:t xml:space="preserve">), indicating that the most connected networks were generally not well protected. In summary, </w:t>
-      </w:r>
-      <w:bookmarkStart w:id="0" w:name="_GoBack"/>
-      <w:bookmarkEnd w:id="0"/>
-      <w:r>
-        <w:t>although whole network protection varied widely across ecoregions and definitions of protection, most networks were poorly protected as a whole.</w:t>
+        <w:t>), indicating that the most connected networks were generally not well protected. In summary, although whole network protection varied widely across ecoregions and definitions of protection, most networks were poorly protected as a whole.</w:t>
       </w:r>
     </w:p>
     <w:p>
@@ -15867,7 +15862,31 @@
         <w:t>Figure. 1.</w:t>
       </w:r>
       <w:r>
-        <w:t xml:space="preserve"> Freshwater connectivity in Michigan, USA based on a) an intact network with an operational hub lake and b) a compromised hub lake, which results in network fragmentation and possible upstream habitat loss for freshwater biodiversity. Upstream streams are grayed out in b to represent loss of stream habitat. Isolated lakes are not accessible through networks.</w:t>
+        <w:t xml:space="preserve"> Freshwater connectivity in Michigan, USA based on </w:t>
+      </w:r>
+      <w:r>
+        <w:t>(</w:t>
+      </w:r>
+      <w:r>
+        <w:t xml:space="preserve">a) an intact network with an operational hub lake and </w:t>
+      </w:r>
+      <w:r>
+        <w:t>(</w:t>
+      </w:r>
+      <w:r>
+        <w:t xml:space="preserve">b) a compromised hub lake, which results in network fragmentation and possible upstream habitat loss for freshwater biodiversity. Upstream streams are grayed out in </w:t>
+      </w:r>
+      <w:r>
+        <w:t>(</w:t>
+      </w:r>
+      <w:r>
+        <w:t>b</w:t>
+      </w:r>
+      <w:r>
+        <w:t>)</w:t>
+      </w:r>
+      <w:r>
+        <w:t xml:space="preserve"> to represent loss of stream habitat. Isolated lakes are not accessible through networks.</w:t>
       </w:r>
     </w:p>
     <w:p>
@@ -15887,6 +15906,12 @@
         </w:rPr>
         <w:t xml:space="preserve">Figure. 2. </w:t>
       </w:r>
+      <w:r>
+        <w:rPr>
+          <w:b/>
+        </w:rPr>
+        <w:t>(</w:t>
+      </w:r>
       <w:proofErr w:type="gramStart"/>
       <w:r>
         <w:rPr>
@@ -15913,7 +15938,19 @@
         <w:rPr>
           <w:rFonts w:ascii="Arial Unicode MS" w:eastAsia="Arial Unicode MS" w:hAnsi="Arial Unicode MS" w:cs="Arial Unicode MS"/>
         </w:rPr>
-        <w:t xml:space="preserve"> b) Ecoregions used by the US Environmental Protection Agency National Aquatic Resource Survey (</w:t>
+        <w:t xml:space="preserve"> </w:t>
+      </w:r>
+      <w:r>
+        <w:rPr>
+          <w:rFonts w:ascii="Arial Unicode MS" w:eastAsia="Arial Unicode MS" w:hAnsi="Arial Unicode MS" w:cs="Arial Unicode MS"/>
+        </w:rPr>
+        <w:t>(</w:t>
+      </w:r>
+      <w:r>
+        <w:rPr>
+          <w:rFonts w:ascii="Arial Unicode MS" w:eastAsia="Arial Unicode MS" w:hAnsi="Arial Unicode MS" w:cs="Arial Unicode MS"/>
+        </w:rPr>
+        <w:t>b) Ecoregions used by the US Environmental Protection Agency National Aquatic Resource Survey (</w:t>
       </w:r>
       <w:proofErr w:type="spellStart"/>
       <w:r>
@@ -15927,7 +15964,25 @@
         <w:rPr>
           <w:rFonts w:ascii="Arial Unicode MS" w:eastAsia="Arial Unicode MS" w:hAnsi="Arial Unicode MS" w:cs="Arial Unicode MS"/>
         </w:rPr>
-        <w:t xml:space="preserve"> et al. 2008). CPL=Coastal Plains, NAP=Northern Appalachians, NPL=Northern Plains, SAP=Southern Appalachians, SPL=Southern Plains, TPL=Temperate Plains, UMW=Upper Midwest, XER=Xeric. c) Strict (managed for biodiversity; GAPS 1-2) and multi-use (managed for biodiversity and natural resource extraction; GAP 3) protected areas based on the US Protected Areas Database v1.4 (US Geological Survey 2016).</w:t>
+        <w:t xml:space="preserve"> et al. 2008). CPL=Coastal Plains, NAP=Northern Appalachians, NPL=Northern Plains, SAP=Southern Appalachians, SPL=Southern Plains, TPL=Temperate Plains, UMW=Upper Midwest, XER=Xeric. </w:t>
+      </w:r>
+      <w:r>
+        <w:rPr>
+          <w:rFonts w:ascii="Arial Unicode MS" w:eastAsia="Arial Unicode MS" w:hAnsi="Arial Unicode MS" w:cs="Arial Unicode MS"/>
+        </w:rPr>
+        <w:t>(</w:t>
+      </w:r>
+      <w:r>
+        <w:rPr>
+          <w:rFonts w:ascii="Arial Unicode MS" w:eastAsia="Arial Unicode MS" w:hAnsi="Arial Unicode MS" w:cs="Arial Unicode MS"/>
+        </w:rPr>
+        <w:t xml:space="preserve">c) Strict (managed for biodiversity; GAPS 1-2) and multi-use (managed for biodiversity and natural </w:t>
+      </w:r>
+      <w:r>
+        <w:rPr>
+          <w:rFonts w:eastAsia="Arial Unicode MS"/>
+        </w:rPr>
+        <w:t>resource extraction; GAP 3) protected areas based on the US Protected Areas Database v1.4 (US Geological Survey 2016).</w:t>
       </w:r>
     </w:p>
     <w:p>
@@ -15950,6 +16005,118 @@
         </w:rPr>
         <w:t>Figure. 3.</w:t>
       </w:r>
+      <w:r>
+        <w:rPr>
+          <w:b/>
+        </w:rPr>
+        <w:t xml:space="preserve"> </w:t>
+      </w:r>
+      <w:r>
+        <w:rPr>
+          <w:color w:val="000000"/>
+        </w:rPr>
+        <w:t>Graphical depiction of a hypothetical network showing the three network metr</w:t>
+      </w:r>
+      <w:r>
+        <w:rPr>
+          <w:color w:val="000000"/>
+        </w:rPr>
+        <w:t xml:space="preserve">ics used to define a hub lake: </w:t>
+      </w:r>
+      <w:r>
+        <w:rPr>
+          <w:color w:val="000000"/>
+        </w:rPr>
+        <w:t>(</w:t>
+      </w:r>
+      <w:r>
+        <w:rPr>
+          <w:color w:val="000000"/>
+        </w:rPr>
+        <w:t xml:space="preserve">a) vertex strength of </w:t>
+      </w:r>
+      <w:r>
+        <w:rPr>
+          <w:color w:val="000000"/>
+        </w:rPr>
+        <w:t xml:space="preserve">each lake colored by quintile, </w:t>
+      </w:r>
+      <w:r>
+        <w:rPr>
+          <w:color w:val="000000"/>
+        </w:rPr>
+        <w:t>(</w:t>
+      </w:r>
+      <w:r>
+        <w:rPr>
+          <w:color w:val="000000"/>
+        </w:rPr>
+        <w:t xml:space="preserve">b) </w:t>
+      </w:r>
+      <w:proofErr w:type="spellStart"/>
+      <w:r>
+        <w:rPr>
+          <w:color w:val="000000"/>
+        </w:rPr>
+        <w:t>betweenness</w:t>
+      </w:r>
+      <w:proofErr w:type="spellEnd"/>
+      <w:r>
+        <w:rPr>
+          <w:color w:val="000000"/>
+        </w:rPr>
+        <w:t xml:space="preserve"> centrality of </w:t>
+      </w:r>
+      <w:r>
+        <w:rPr>
+          <w:color w:val="000000"/>
+        </w:rPr>
+        <w:t xml:space="preserve">each lake colored by quintile, </w:t>
+      </w:r>
+      <w:r>
+        <w:rPr>
+          <w:color w:val="000000"/>
+        </w:rPr>
+        <w:t>(</w:t>
+      </w:r>
+      <w:r>
+        <w:rPr>
+          <w:color w:val="000000"/>
+        </w:rPr>
+        <w:t xml:space="preserve">c) lakes that are articulation points outlined in green and showing the subnetworks created by the removal of the central lake marked by </w:t>
+      </w:r>
+      <w:r>
+        <w:rPr>
+          <w:color w:val="000000"/>
+        </w:rPr>
+        <w:t xml:space="preserve">“X”. Hub lakes for the network </w:t>
+      </w:r>
+      <w:r>
+        <w:rPr>
+          <w:color w:val="000000"/>
+        </w:rPr>
+        <w:t>(</w:t>
+      </w:r>
+      <w:r>
+        <w:rPr>
+          <w:color w:val="000000"/>
+        </w:rPr>
+        <w:t xml:space="preserve">d) are those that are in the top quintile of vertex strength, the top quintile of </w:t>
+      </w:r>
+      <w:proofErr w:type="spellStart"/>
+      <w:r>
+        <w:rPr>
+          <w:color w:val="000000"/>
+        </w:rPr>
+        <w:t>betweenness</w:t>
+      </w:r>
+      <w:proofErr w:type="spellEnd"/>
+      <w:r>
+        <w:rPr>
+          <w:color w:val="000000"/>
+        </w:rPr>
+        <w:t xml:space="preserve"> centrality, and are articulation points.</w:t>
+      </w:r>
     </w:p>
     <w:p>
       <w:pPr>
@@ -15971,13 +16138,32 @@
         </w:rPr>
         <w:t xml:space="preserve">Figure. 4. </w:t>
       </w:r>
+      <w:r>
+        <w:rPr>
+          <w:b/>
+        </w:rPr>
+        <w:t>(</w:t>
+      </w:r>
       <w:proofErr w:type="gramStart"/>
       <w:r>
         <w:t>a</w:t>
       </w:r>
       <w:proofErr w:type="gramEnd"/>
       <w:r>
-        <w:t>) Freshwater network connectivity scores (for networks &gt; 4 lakes) and hub lakes (n = 2080). The Mississippi River network (unscored) is shown in light blue dots. b) Highest-ranking freshwater network connectivity scores. Unique mapped colors represent individual, contiguous networks with high connectivity scores (n = 16), which are ranked by connectivity score (1 = highest).</w:t>
+        <w:t xml:space="preserve">) Freshwater network connectivity scores (for networks &gt; 4 lakes) and hub lakes (n </w:t>
+      </w:r>
+      <w:r>
+        <w:lastRenderedPageBreak/>
+        <w:t>= 2080). The Mississippi River network</w:t>
+      </w:r>
+      <w:r>
+        <w:t xml:space="preserve"> (unscored) is shown in light blue dots. </w:t>
+      </w:r>
+      <w:r>
+        <w:t>(</w:t>
+      </w:r>
+      <w:r>
+        <w:t>b) Highest-ranking freshwater network connectivity scores. Unique mapped colors represent individual, contiguous networks with high connectivity scores (n = 16), which are ranked by connectivity score (1 = highest).</w:t>
       </w:r>
     </w:p>
     <w:p>
@@ -15995,11 +16181,34 @@
         <w:rPr>
           <w:b/>
         </w:rPr>
-        <w:lastRenderedPageBreak/>
         <w:t xml:space="preserve">Figure. 5. </w:t>
       </w:r>
       <w:r>
-        <w:t>Percent of freshwater networks (lakes within networks) and hub lakes protected by NARS ecoregion and different levels of protection. The Mississippi River network (considered separately) has 7.6% and 15.1% of its lakes protected, respectively, under strict and strict + multi-use lake center protection (a), and 4.3% and 13.8% of its lakes protected, respectively, under strict and strict + multi-use 80% watershed protection, respectively (c). Mississippi River network hubs are reflected in b and d. Dotted lines represent 17% Aichi conservation target and dashed lines represent the 30% by 2030 conservation target. See Table S1 for number of networks and hub lakes per ecoregion. CPL=Coastal Plains, NAP=Northern Appalachians, NPL=Northern Plains, SAP=Southern Appalachians, SPL=Southern Plains, TPL=Temperate Plains, UMW=Upper Midwest, XER=Xeric.</w:t>
+        <w:t xml:space="preserve">Percent of freshwater networks (lakes within networks) and hub lakes protected by NARS ecoregion and different levels of protection. The Mississippi River network (considered separately) has 7.6% and 15.1% of its lakes protected, respectively, under strict and strict + multi-use lake center protection (a), and 4.3% and 13.8% of its lakes protected, respectively, under strict and strict + multi-use 80% watershed protection, respectively (c). Mississippi River network hubs are reflected in </w:t>
+      </w:r>
+      <w:r>
+        <w:t>(</w:t>
+      </w:r>
+      <w:r>
+        <w:t>b</w:t>
+      </w:r>
+      <w:r>
+        <w:t>)</w:t>
+      </w:r>
+      <w:r>
+        <w:t xml:space="preserve"> and </w:t>
+      </w:r>
+      <w:r>
+        <w:t>(</w:t>
+      </w:r>
+      <w:r>
+        <w:t>d</w:t>
+      </w:r>
+      <w:r>
+        <w:t>)</w:t>
+      </w:r>
+      <w:r>
+        <w:t>. Dotted lines represent 17% Aichi conservation target and dashed lines represent the 30% by 2030 conservation target. See Table S1 for number of networks and hub lakes per ecoregion. CPL=Coastal Plains, NAP=Northern Appalachians, NPL=Northern Plains, SAP=Southern Appalachians, SPL=Southern Plains, TPL=Temperate Plains, UMW=Upper Midwest, XER=Xeric.</w:t>
       </w:r>
     </w:p>
     <w:p>
@@ -16033,7 +16242,12 @@
         <w:spacing w:line="240" w:lineRule="auto"/>
       </w:pPr>
       <w:r>
-        <w:pict w14:anchorId="0AF47BCB">
+        <w:rPr>
+          <w:noProof/>
+          <w:lang w:val="en-US"/>
+        </w:rPr>
+        <w:lastRenderedPageBreak/>
+        <w:pict w14:anchorId="51B2051E">
           <v:shapetype id="_x0000_t75" coordsize="21600,21600" o:spt="75" o:preferrelative="t" path="m@4@5l@4@11@9@11@9@5xe" filled="f" stroked="f">
             <v:stroke joinstyle="miter"/>
             <v:formulas>
@@ -16053,8 +16267,8 @@
             <v:path o:extrusionok="f" gradientshapeok="t" o:connecttype="rect"/>
             <o:lock v:ext="edit" aspectratio="t"/>
           </v:shapetype>
-          <v:shape id="_x0000_i1025" type="#_x0000_t75" style="width:456pt;height:220.5pt">
-            <v:imagedata r:id="rId18" o:title="Fig1_Hub_Networks" cropbottom="21845f" cropright="14622f"/>
+          <v:shape id="_x0000_i1038" type="#_x0000_t75" style="width:456.3pt;height:221.6pt">
+            <v:imagedata r:id="rId18" o:title="Fig1_Hub_Networks" cropbottom="22386f" cropright="15594f"/>
           </v:shape>
         </w:pict>
       </w:r>
@@ -16063,15 +16277,48 @@
       <w:pPr>
         <w:widowControl w:val="0"/>
         <w:spacing w:line="480" w:lineRule="auto"/>
-      </w:pPr>
-      <w:r>
         <w:rPr>
           <w:b/>
         </w:rPr>
+      </w:pPr>
+    </w:p>
+    <w:p>
+      <w:pPr>
+        <w:widowControl w:val="0"/>
+        <w:spacing w:line="480" w:lineRule="auto"/>
+      </w:pPr>
+      <w:r>
+        <w:rPr>
+          <w:b/>
+        </w:rPr>
         <w:t>Figure. 1.</w:t>
       </w:r>
       <w:r>
-        <w:t xml:space="preserve"> Freshwater connectivity in Michigan, USA based on a) an intact network with an operational hub lake and b) a compromised hub lake, which results in network fragmentation and possible upstream habitat loss for freshwater biodiversity. Upstream streams are grayed out in b to represent loss of stream habitat. Isolated lakes are not accessible through networks.</w:t>
+        <w:t xml:space="preserve"> Freshwater connectivity in Michigan, USA based on </w:t>
+      </w:r>
+      <w:r>
+        <w:t>(</w:t>
+      </w:r>
+      <w:r>
+        <w:t xml:space="preserve">a) an intact network with an operational hub lake and </w:t>
+      </w:r>
+      <w:r>
+        <w:t>(</w:t>
+      </w:r>
+      <w:r>
+        <w:t xml:space="preserve">b) a compromised hub lake, which results in network fragmentation and possible upstream habitat loss for freshwater biodiversity. Upstream streams are grayed out in </w:t>
+      </w:r>
+      <w:r>
+        <w:t>(</w:t>
+      </w:r>
+      <w:r>
+        <w:t>b</w:t>
+      </w:r>
+      <w:r>
+        <w:t>)</w:t>
+      </w:r>
+      <w:r>
+        <w:t xml:space="preserve"> to represent loss of stream habitat. Isolated lakes are not accessible through networks.</w:t>
       </w:r>
     </w:p>
     <w:p>
@@ -16086,10 +16333,405 @@
         <w:spacing w:line="480" w:lineRule="auto"/>
       </w:pPr>
       <w:r>
+        <w:rPr>
+          <w:lang w:val="en-US"/>
+        </w:rPr>
         <w:lastRenderedPageBreak/>
-        <w:pict w14:anchorId="7D762106">
-          <v:shape id="_x0000_i1026" type="#_x0000_t75" style="width:274.5pt;height:519.75pt">
-            <v:imagedata r:id="rId19" o:title="LakeNetworksPADUSEcoreg_MultiPanel" cropbottom="9258f" cropright="27035f"/>
+        <w:drawing>
+          <wp:inline distT="0" distB="0" distL="0" distR="0" wp14:anchorId="721107F8" wp14:editId="126B995A">
+            <wp:extent cx="3162300" cy="5860473"/>
+            <wp:effectExtent l="0" t="0" r="0" b="6985"/>
+            <wp:docPr id="2" name="Picture 3"/>
+            <wp:cNvGraphicFramePr>
+              <a:graphicFrameLocks xmlns:a="http://schemas.openxmlformats.org/drawingml/2006/main" noChangeAspect="1"/>
+            </wp:cNvGraphicFramePr>
+            <a:graphic xmlns:a="http://schemas.openxmlformats.org/drawingml/2006/main">
+              <a:graphicData uri="http://schemas.openxmlformats.org/drawingml/2006/picture">
+                <pic:pic xmlns:pic="http://schemas.openxmlformats.org/drawingml/2006/picture">
+                  <pic:nvPicPr>
+                    <pic:cNvPr id="4" name="Picture 3"/>
+                    <pic:cNvPicPr>
+                      <a:picLocks noChangeAspect="1"/>
+                    </pic:cNvPicPr>
+                  </pic:nvPicPr>
+                  <pic:blipFill rotWithShape="1">
+                    <a:blip r:embed="rId19" cstate="print">
+                      <a:extLst>
+                        <a:ext uri="{28A0092B-C50C-407E-A947-70E740481C1C}">
+                          <a14:useLocalDpi xmlns:a14="http://schemas.microsoft.com/office/drawing/2010/main" val="0"/>
+                        </a:ext>
+                      </a:extLst>
+                    </a:blip>
+                    <a:srcRect r="40327" b="14546"/>
+                    <a:stretch/>
+                  </pic:blipFill>
+                  <pic:spPr>
+                    <a:xfrm>
+                      <a:off x="0" y="0"/>
+                      <a:ext cx="3162300" cy="5860473"/>
+                    </a:xfrm>
+                    <a:prstGeom prst="rect">
+                      <a:avLst/>
+                    </a:prstGeom>
+                  </pic:spPr>
+                </pic:pic>
+              </a:graphicData>
+            </a:graphic>
+          </wp:inline>
+        </w:drawing>
+      </w:r>
+    </w:p>
+    <w:p>
+      <w:pPr>
+        <w:widowControl w:val="0"/>
+        <w:spacing w:line="480" w:lineRule="auto"/>
+        <w:rPr>
+          <w:rFonts w:ascii="Arial Unicode MS" w:eastAsia="Arial Unicode MS" w:hAnsi="Arial Unicode MS" w:cs="Arial Unicode MS"/>
+        </w:rPr>
+      </w:pPr>
+      <w:r>
+        <w:rPr>
+          <w:b/>
+        </w:rPr>
+        <w:t xml:space="preserve">Figure. 2. </w:t>
+      </w:r>
+      <w:r>
+        <w:rPr>
+          <w:b/>
+        </w:rPr>
+        <w:t>(</w:t>
+      </w:r>
+      <w:proofErr w:type="gramStart"/>
+      <w:r>
+        <w:rPr>
+          <w:rFonts w:ascii="Arial Unicode MS" w:eastAsia="Arial Unicode MS" w:hAnsi="Arial Unicode MS" w:cs="Arial Unicode MS"/>
+        </w:rPr>
+        <w:t>a</w:t>
+      </w:r>
+      <w:proofErr w:type="gramEnd"/>
+      <w:r>
+        <w:rPr>
+          <w:rFonts w:ascii="Arial Unicode MS" w:eastAsia="Arial Unicode MS" w:hAnsi="Arial Unicode MS" w:cs="Arial Unicode MS"/>
+        </w:rPr>
+        <w:t xml:space="preserve">) Freshwater networks of the conterminous US based on LAGOS-US-NETWORKS v1.0 (King et al. in review a, b). Contiguous colors represent individual networks (the largest of which is the Mississippi River basin in green in the central US). Shown are 898 unique networks containing a total of 86511 lakes ≥ 1 </w:t>
+      </w:r>
+      <w:proofErr w:type="gramStart"/>
+      <w:r>
+        <w:rPr>
+          <w:rFonts w:ascii="Arial Unicode MS" w:eastAsia="Arial Unicode MS" w:hAnsi="Arial Unicode MS" w:cs="Arial Unicode MS"/>
+        </w:rPr>
+        <w:t>ha.</w:t>
+      </w:r>
+      <w:proofErr w:type="gramEnd"/>
+      <w:r>
+        <w:rPr>
+          <w:rFonts w:ascii="Arial Unicode MS" w:eastAsia="Arial Unicode MS" w:hAnsi="Arial Unicode MS" w:cs="Arial Unicode MS"/>
+        </w:rPr>
+        <w:t xml:space="preserve"> </w:t>
+      </w:r>
+      <w:r>
+        <w:rPr>
+          <w:rFonts w:ascii="Arial Unicode MS" w:eastAsia="Arial Unicode MS" w:hAnsi="Arial Unicode MS" w:cs="Arial Unicode MS"/>
+        </w:rPr>
+        <w:t>(</w:t>
+      </w:r>
+      <w:r>
+        <w:rPr>
+          <w:rFonts w:ascii="Arial Unicode MS" w:eastAsia="Arial Unicode MS" w:hAnsi="Arial Unicode MS" w:cs="Arial Unicode MS"/>
+        </w:rPr>
+        <w:t>b) Ecoregions used by the US Environmental Protection Agency National Aquatic Resource Survey (</w:t>
+      </w:r>
+      <w:proofErr w:type="spellStart"/>
+      <w:r>
+        <w:rPr>
+          <w:rFonts w:ascii="Arial Unicode MS" w:eastAsia="Arial Unicode MS" w:hAnsi="Arial Unicode MS" w:cs="Arial Unicode MS"/>
+        </w:rPr>
+        <w:t>Herlihy</w:t>
+      </w:r>
+      <w:proofErr w:type="spellEnd"/>
+      <w:r>
+        <w:rPr>
+          <w:rFonts w:ascii="Arial Unicode MS" w:eastAsia="Arial Unicode MS" w:hAnsi="Arial Unicode MS" w:cs="Arial Unicode MS"/>
+        </w:rPr>
+        <w:t xml:space="preserve"> et al. 2008). CPL=Coastal Plains, NAP=Northern Appalachians, NPL=Northern Plains, SAP=Southern Appalachians, SPL=Southern Plains, TPL=Temperate Plains, UMW=Upper Midwest, XER=Xeric. </w:t>
+      </w:r>
+      <w:r>
+        <w:rPr>
+          <w:rFonts w:ascii="Arial Unicode MS" w:eastAsia="Arial Unicode MS" w:hAnsi="Arial Unicode MS" w:cs="Arial Unicode MS"/>
+        </w:rPr>
+        <w:t>(</w:t>
+      </w:r>
+      <w:r>
+        <w:rPr>
+          <w:rFonts w:ascii="Arial Unicode MS" w:eastAsia="Arial Unicode MS" w:hAnsi="Arial Unicode MS" w:cs="Arial Unicode MS"/>
+        </w:rPr>
+        <w:t xml:space="preserve">c) Strict </w:t>
+      </w:r>
+      <w:r>
+        <w:rPr>
+          <w:rFonts w:ascii="Arial Unicode MS" w:eastAsia="Arial Unicode MS" w:hAnsi="Arial Unicode MS" w:cs="Arial Unicode MS"/>
+        </w:rPr>
+        <w:lastRenderedPageBreak/>
+        <w:t>(managed for biodiversity; GAPS 1-2) and multi-use (managed for biodiversity and natural resource extraction; GAP 3) protected areas based on the US Protected Areas Database v1.4 (US Geological Survey 2016).</w:t>
+      </w:r>
+    </w:p>
+    <w:p>
+      <w:pPr>
+        <w:rPr>
+          <w:rFonts w:ascii="Arial Unicode MS" w:eastAsia="Arial Unicode MS" w:hAnsi="Arial Unicode MS" w:cs="Arial Unicode MS"/>
+        </w:rPr>
+      </w:pPr>
+      <w:r>
+        <w:rPr>
+          <w:rFonts w:ascii="Arial Unicode MS" w:eastAsia="Arial Unicode MS" w:hAnsi="Arial Unicode MS" w:cs="Arial Unicode MS"/>
+        </w:rPr>
+        <w:br w:type="page"/>
+      </w:r>
+    </w:p>
+    <w:p>
+      <w:pPr>
+        <w:widowControl w:val="0"/>
+        <w:spacing w:line="240" w:lineRule="auto"/>
+      </w:pPr>
+    </w:p>
+    <w:p>
+      <w:pPr>
+        <w:widowControl w:val="0"/>
+        <w:spacing w:line="480" w:lineRule="auto"/>
+      </w:pPr>
+      <w:r>
+        <w:rPr>
+          <w:noProof/>
+          <w:lang w:val="en-US"/>
+        </w:rPr>
+        <w:drawing>
+          <wp:inline distT="0" distB="0" distL="0" distR="0" wp14:anchorId="415A38D0" wp14:editId="3FDB9423">
+            <wp:extent cx="5272644" cy="5272644"/>
+            <wp:effectExtent l="0" t="0" r="4445" b="4445"/>
+            <wp:docPr id="1" name="Picture 1" descr="C:\Users\FWL\Documents\TripleC\Figures\Fig3_netmetrics.tif"/>
+            <wp:cNvGraphicFramePr>
+              <a:graphicFrameLocks xmlns:a="http://schemas.openxmlformats.org/drawingml/2006/main" noChangeAspect="1"/>
+            </wp:cNvGraphicFramePr>
+            <a:graphic xmlns:a="http://schemas.openxmlformats.org/drawingml/2006/main">
+              <a:graphicData uri="http://schemas.openxmlformats.org/drawingml/2006/picture">
+                <pic:pic xmlns:pic="http://schemas.openxmlformats.org/drawingml/2006/picture">
+                  <pic:nvPicPr>
+                    <pic:cNvPr id="0" name="Picture 5" descr="C:\Users\FWL\Documents\TripleC\Figures\Fig3_netmetrics.tif"/>
+                    <pic:cNvPicPr>
+                      <a:picLocks noChangeAspect="1" noChangeArrowheads="1"/>
+                    </pic:cNvPicPr>
+                  </pic:nvPicPr>
+                  <pic:blipFill>
+                    <a:blip r:embed="rId20" cstate="print">
+                      <a:extLst>
+                        <a:ext uri="{28A0092B-C50C-407E-A947-70E740481C1C}">
+                          <a14:useLocalDpi xmlns:a14="http://schemas.microsoft.com/office/drawing/2010/main" val="0"/>
+                        </a:ext>
+                      </a:extLst>
+                    </a:blip>
+                    <a:srcRect/>
+                    <a:stretch>
+                      <a:fillRect/>
+                    </a:stretch>
+                  </pic:blipFill>
+                  <pic:spPr bwMode="auto">
+                    <a:xfrm>
+                      <a:off x="0" y="0"/>
+                      <a:ext cx="5273298" cy="5273298"/>
+                    </a:xfrm>
+                    <a:prstGeom prst="rect">
+                      <a:avLst/>
+                    </a:prstGeom>
+                    <a:noFill/>
+                    <a:ln>
+                      <a:noFill/>
+                    </a:ln>
+                  </pic:spPr>
+                </pic:pic>
+              </a:graphicData>
+            </a:graphic>
+          </wp:inline>
+        </w:drawing>
+      </w:r>
+    </w:p>
+    <w:p>
+      <w:pPr>
+        <w:widowControl w:val="0"/>
+        <w:spacing w:line="480" w:lineRule="auto"/>
+      </w:pPr>
+    </w:p>
+    <w:p>
+      <w:pPr>
+        <w:widowControl w:val="0"/>
+        <w:spacing w:line="480" w:lineRule="auto"/>
+        <w:rPr>
+          <w:b/>
+        </w:rPr>
+      </w:pPr>
+      <w:r>
+        <w:rPr>
+          <w:b/>
+        </w:rPr>
+        <w:t>Figure. 3.</w:t>
+      </w:r>
+    </w:p>
+    <w:p>
+      <w:pPr>
+        <w:widowControl w:val="0"/>
+        <w:spacing w:line="480" w:lineRule="auto"/>
+        <w:rPr>
+          <w:color w:val="000000"/>
+        </w:rPr>
+      </w:pPr>
+      <w:r>
+        <w:rPr>
+          <w:color w:val="000000"/>
+        </w:rPr>
+        <w:t xml:space="preserve">Graphical depiction of a hypothetical network showing the three network metrics used to define a hub lake: (a) vertex strength of each lake colored by quintile, (b) </w:t>
+      </w:r>
+      <w:proofErr w:type="spellStart"/>
+      <w:r>
+        <w:rPr>
+          <w:color w:val="000000"/>
+        </w:rPr>
+        <w:t>betweenness</w:t>
+      </w:r>
+      <w:proofErr w:type="spellEnd"/>
+      <w:r>
+        <w:rPr>
+          <w:color w:val="000000"/>
+        </w:rPr>
+        <w:t xml:space="preserve"> centrality of each lake colored by quintile, (c) lakes that are articulation points outlined in green and showing the subnetworks created by the removal of the central lake marked by “X”. Hub lakes for the network (d) are those that are in the top quintile of vertex strength, the top quintile of </w:t>
+      </w:r>
+      <w:proofErr w:type="spellStart"/>
+      <w:r>
+        <w:rPr>
+          <w:color w:val="000000"/>
+        </w:rPr>
+        <w:t>betweenness</w:t>
+      </w:r>
+      <w:proofErr w:type="spellEnd"/>
+      <w:r>
+        <w:rPr>
+          <w:color w:val="000000"/>
+        </w:rPr>
+        <w:t xml:space="preserve"> centrality, and are articulation points.</w:t>
+      </w:r>
+    </w:p>
+    <w:p>
+      <w:pPr>
+        <w:widowControl w:val="0"/>
+        <w:spacing w:line="240" w:lineRule="auto"/>
+      </w:pPr>
+      <w:r>
+        <w:rPr>
+          <w:lang w:val="en-US"/>
+        </w:rPr>
+        <w:lastRenderedPageBreak/>
+        <w:drawing>
+          <wp:inline distT="0" distB="0" distL="0" distR="0" wp14:anchorId="26B0BBAF" wp14:editId="651CF693">
+            <wp:extent cx="4538750" cy="5968539"/>
+            <wp:effectExtent l="0" t="0" r="0" b="0"/>
+            <wp:docPr id="5" name="Picture 4"/>
+            <wp:cNvGraphicFramePr>
+              <a:graphicFrameLocks xmlns:a="http://schemas.openxmlformats.org/drawingml/2006/main" noChangeAspect="1"/>
+            </wp:cNvGraphicFramePr>
+            <a:graphic xmlns:a="http://schemas.openxmlformats.org/drawingml/2006/main">
+              <a:graphicData uri="http://schemas.openxmlformats.org/drawingml/2006/picture">
+                <pic:pic xmlns:pic="http://schemas.openxmlformats.org/drawingml/2006/picture">
+                  <pic:nvPicPr>
+                    <pic:cNvPr id="5" name="Picture 4"/>
+                    <pic:cNvPicPr>
+                      <a:picLocks noChangeAspect="1"/>
+                    </pic:cNvPicPr>
+                  </pic:nvPicPr>
+                  <pic:blipFill rotWithShape="1">
+                    <a:blip r:embed="rId21" cstate="print">
+                      <a:extLst>
+                        <a:ext uri="{28A0092B-C50C-407E-A947-70E740481C1C}">
+                          <a14:useLocalDpi xmlns:a14="http://schemas.microsoft.com/office/drawing/2010/main" val="0"/>
+                        </a:ext>
+                      </a:extLst>
+                    </a:blip>
+                    <a:srcRect l="28637" t="2061" r="34136" b="10909"/>
+                    <a:stretch/>
+                  </pic:blipFill>
+                  <pic:spPr>
+                    <a:xfrm>
+                      <a:off x="0" y="0"/>
+                      <a:ext cx="4538750" cy="5968539"/>
+                    </a:xfrm>
+                    <a:prstGeom prst="rect">
+                      <a:avLst/>
+                    </a:prstGeom>
+                  </pic:spPr>
+                </pic:pic>
+              </a:graphicData>
+            </a:graphic>
+          </wp:inline>
+        </w:drawing>
+      </w:r>
+    </w:p>
+    <w:p>
+      <w:pPr>
+        <w:widowControl w:val="0"/>
+        <w:spacing w:line="240" w:lineRule="auto"/>
+      </w:pPr>
+    </w:p>
+    <w:p>
+      <w:pPr>
+        <w:widowControl w:val="0"/>
+        <w:spacing w:line="480" w:lineRule="auto"/>
+      </w:pPr>
+      <w:r>
+        <w:rPr>
+          <w:b/>
+        </w:rPr>
+        <w:t xml:space="preserve">Figure. 4. </w:t>
+      </w:r>
+      <w:r>
+        <w:rPr>
+          <w:b/>
+        </w:rPr>
+        <w:t>(</w:t>
+      </w:r>
+      <w:proofErr w:type="gramStart"/>
+      <w:r>
+        <w:t>a</w:t>
+      </w:r>
+      <w:proofErr w:type="gramEnd"/>
+      <w:r>
+        <w:t xml:space="preserve">) Freshwater network connectivity scores (for networks &gt; 4 lakes) and hub lakes (n = 2080). The Mississippi River network (unscored) is shown in light blue dots. </w:t>
+      </w:r>
+      <w:r>
+        <w:t>(</w:t>
+      </w:r>
+      <w:r>
+        <w:t>b) Highest-ranking freshwater network connectivity scores. Unique mapped colors represent individual, contiguous networks with high connectivity scores (n = 16), which are ranked by connectivity score (1 = highest).</w:t>
+      </w:r>
+    </w:p>
+    <w:p>
+      <w:r>
+        <w:br w:type="page"/>
+      </w:r>
+      <w:bookmarkStart w:id="0" w:name="_GoBack"/>
+      <w:bookmarkEnd w:id="0"/>
+    </w:p>
+    <w:p>
+      <w:pPr>
+        <w:widowControl w:val="0"/>
+        <w:spacing w:line="480" w:lineRule="auto"/>
+      </w:pPr>
+    </w:p>
+    <w:p>
+      <w:pPr>
+        <w:widowControl w:val="0"/>
+        <w:spacing w:line="480" w:lineRule="auto"/>
+      </w:pPr>
+      <w:r>
+        <w:pict w14:anchorId="3117D95B">
+          <v:shape id="_x0000_i1033" type="#_x0000_t75" style="width:467.55pt;height:467.55pt">
+            <v:imagedata r:id="rId22" o:title="NetworkHubLakeProtectionByNARS"/>
           </v:shape>
         </w:pict>
       </w:r>
@@ -16103,180 +16745,38 @@
         <w:rPr>
           <w:b/>
         </w:rPr>
-        <w:t xml:space="preserve">Figure. 2. </w:t>
-      </w:r>
-      <w:proofErr w:type="gramStart"/>
-      <w:r>
-        <w:rPr>
-          <w:rFonts w:ascii="Arial Unicode MS" w:eastAsia="Arial Unicode MS" w:hAnsi="Arial Unicode MS" w:cs="Arial Unicode MS"/>
-        </w:rPr>
-        <w:t>a</w:t>
-      </w:r>
-      <w:proofErr w:type="gramEnd"/>
-      <w:r>
-        <w:rPr>
-          <w:rFonts w:ascii="Arial Unicode MS" w:eastAsia="Arial Unicode MS" w:hAnsi="Arial Unicode MS" w:cs="Arial Unicode MS"/>
-        </w:rPr>
-        <w:t xml:space="preserve">) Freshwater networks of the conterminous US based on LAGOS-US-NETWORKS v1.0 (King et al. in review a, b). Contiguous colors represent individual networks (the largest of which is the Mississippi River basin in green in the central US). Shown are 898 unique networks containing a total of 86511 lakes ≥ 1 </w:t>
-      </w:r>
-      <w:proofErr w:type="gramStart"/>
-      <w:r>
-        <w:rPr>
-          <w:rFonts w:ascii="Arial Unicode MS" w:eastAsia="Arial Unicode MS" w:hAnsi="Arial Unicode MS" w:cs="Arial Unicode MS"/>
-        </w:rPr>
-        <w:t>ha.</w:t>
-      </w:r>
-      <w:proofErr w:type="gramEnd"/>
-      <w:r>
-        <w:rPr>
-          <w:rFonts w:ascii="Arial Unicode MS" w:eastAsia="Arial Unicode MS" w:hAnsi="Arial Unicode MS" w:cs="Arial Unicode MS"/>
-        </w:rPr>
-        <w:t xml:space="preserve"> b) Ecoregions used by the US Environmental Protection Agency National Aquatic Resource Survey (</w:t>
-      </w:r>
-      <w:proofErr w:type="spellStart"/>
-      <w:r>
-        <w:rPr>
-          <w:rFonts w:ascii="Arial Unicode MS" w:eastAsia="Arial Unicode MS" w:hAnsi="Arial Unicode MS" w:cs="Arial Unicode MS"/>
-        </w:rPr>
-        <w:t>Herlihy</w:t>
-      </w:r>
-      <w:proofErr w:type="spellEnd"/>
-      <w:r>
-        <w:rPr>
-          <w:rFonts w:ascii="Arial Unicode MS" w:eastAsia="Arial Unicode MS" w:hAnsi="Arial Unicode MS" w:cs="Arial Unicode MS"/>
-        </w:rPr>
-        <w:t xml:space="preserve"> et al. 2008). CPL=Coastal Plains, </w:t>
-      </w:r>
-      <w:r>
-        <w:rPr>
-          <w:rFonts w:ascii="Arial Unicode MS" w:eastAsia="Arial Unicode MS" w:hAnsi="Arial Unicode MS" w:cs="Arial Unicode MS"/>
-        </w:rPr>
+        <w:t xml:space="preserve">Figure. 5. </w:t>
+      </w:r>
+      <w:r>
+        <w:t xml:space="preserve">Percent of freshwater networks (lakes within networks) and hub lakes protected by NARS ecoregion and different levels of protection. The Mississippi River network (considered separately) has 7.6% and 15.1% of its lakes protected, respectively, under strict and strict + multi-use lake center protection (a), and 4.3% and 13.8% of its lakes protected, respectively, under strict and strict + multi-use 80% watershed protection, respectively (c). Mississippi River network hubs are reflected in </w:t>
+      </w:r>
+      <w:r>
+        <w:t>(</w:t>
+      </w:r>
+      <w:r>
+        <w:t>b</w:t>
+      </w:r>
+      <w:r>
+        <w:t>)</w:t>
+      </w:r>
+      <w:r>
+        <w:t xml:space="preserve"> and </w:t>
+      </w:r>
+      <w:r>
+        <w:t>(</w:t>
+      </w:r>
+      <w:r>
+        <w:t>d</w:t>
+      </w:r>
+      <w:r>
+        <w:t>)</w:t>
+      </w:r>
+      <w:r>
+        <w:t xml:space="preserve">. Dotted lines represent 17% Aichi conservation target </w:t>
+      </w:r>
+      <w:r>
         <w:lastRenderedPageBreak/>
-        <w:t>NAP=Northern Appalachians, NPL=Northern Plains, SAP=Southern Appalachians, SPL=Southern Plains, TPL=Temperate Plains, UMW=Upper Midwest, XER=Xeric. c) Strict (managed for biodiversity; GAPS 1-2) and multi-use (managed for biodiversity and natural resource extraction; GAP 3) protected areas based on the US Protected Areas Database v1.4 (US Geological Survey 2016).</w:t>
-      </w:r>
-    </w:p>
-    <w:p>
-      <w:pPr>
-        <w:widowControl w:val="0"/>
-        <w:spacing w:line="240" w:lineRule="auto"/>
-      </w:pPr>
-    </w:p>
-    <w:p>
-      <w:pPr>
-        <w:widowControl w:val="0"/>
-        <w:spacing w:line="240" w:lineRule="auto"/>
-      </w:pPr>
-    </w:p>
-    <w:p>
-      <w:pPr>
-        <w:widowControl w:val="0"/>
-        <w:spacing w:line="240" w:lineRule="auto"/>
-      </w:pPr>
-    </w:p>
-    <w:p>
-      <w:pPr>
-        <w:widowControl w:val="0"/>
-        <w:spacing w:line="240" w:lineRule="auto"/>
-      </w:pPr>
-    </w:p>
-    <w:p>
-      <w:pPr>
-        <w:widowControl w:val="0"/>
-        <w:spacing w:line="480" w:lineRule="auto"/>
-        <w:rPr>
-          <w:b/>
-        </w:rPr>
-      </w:pPr>
-      <w:r>
-        <w:rPr>
-          <w:b/>
-        </w:rPr>
-        <w:t>Figure. 3.</w:t>
-      </w:r>
-    </w:p>
-    <w:p>
-      <w:pPr>
-        <w:widowControl w:val="0"/>
-        <w:spacing w:line="240" w:lineRule="auto"/>
-      </w:pPr>
-    </w:p>
-    <w:p>
-      <w:pPr>
-        <w:widowControl w:val="0"/>
-        <w:spacing w:line="240" w:lineRule="auto"/>
-      </w:pPr>
-    </w:p>
-    <w:p>
-      <w:pPr>
-        <w:widowControl w:val="0"/>
-        <w:spacing w:line="240" w:lineRule="auto"/>
-      </w:pPr>
-      <w:r>
-        <w:lastRenderedPageBreak/>
-        <w:pict w14:anchorId="07AD33C3">
-          <v:shape id="_x0000_i1027" type="#_x0000_t75" style="width:321pt;height:435pt">
-            <v:imagedata r:id="rId20" o:title="ConnScoreHubMaps_noHist_wRankLabs" croptop="373f" cropbottom="6908f" cropleft="18784f" cropright="22512f"/>
-          </v:shape>
-        </w:pict>
-      </w:r>
-    </w:p>
-    <w:p>
-      <w:pPr>
-        <w:widowControl w:val="0"/>
-        <w:spacing w:line="240" w:lineRule="auto"/>
-      </w:pPr>
-    </w:p>
-    <w:p>
-      <w:pPr>
-        <w:widowControl w:val="0"/>
-        <w:spacing w:line="480" w:lineRule="auto"/>
-      </w:pPr>
-      <w:r>
-        <w:rPr>
-          <w:b/>
-        </w:rPr>
-        <w:t xml:space="preserve">Figure. 4. </w:t>
-      </w:r>
-      <w:proofErr w:type="gramStart"/>
-      <w:r>
-        <w:t>a</w:t>
-      </w:r>
-      <w:proofErr w:type="gramEnd"/>
-      <w:r>
-        <w:t>) Freshwater network connectivity scores (for networks &gt; 4 lakes) and hub lakes (n = 2080). The Mississippi River network (unscored) is shown in light blue dots. b) Highest-ranking freshwater network connectivity scores. Unique mapped colors represent individual, contiguous networks with high connectivity scores (n = 16), which are ranked by connectivity score (1 = highest).</w:t>
-      </w:r>
-    </w:p>
-    <w:p>
-      <w:pPr>
-        <w:widowControl w:val="0"/>
-        <w:spacing w:line="480" w:lineRule="auto"/>
-      </w:pPr>
-      <w:r>
-        <w:lastRenderedPageBreak/>
-        <w:pict w14:anchorId="0010182B">
-          <v:shape id="_x0000_i1028" type="#_x0000_t75" style="width:468pt;height:468pt">
-            <v:imagedata r:id="rId21" o:title="NetworkHubLakeProtectionByNARS"/>
-          </v:shape>
-        </w:pict>
-      </w:r>
-    </w:p>
-    <w:p>
-      <w:pPr>
-        <w:widowControl w:val="0"/>
-        <w:spacing w:line="480" w:lineRule="auto"/>
-      </w:pPr>
-      <w:r>
-        <w:rPr>
-          <w:b/>
-        </w:rPr>
-        <w:t xml:space="preserve">Figure. 5. </w:t>
-      </w:r>
-      <w:r>
-        <w:t xml:space="preserve">Percent of freshwater networks (lakes within networks) and hub lakes protected by NARS ecoregion and different levels of protection. The Mississippi River network (considered separately) has 7.6% and 15.1% of its lakes protected, respectively, under strict and strict + multi-use lake center protection (a), and 4.3% and 13.8% of its lakes protected, respectively, under strict and strict + multi-use 80% watershed protection, respectively (c). Mississippi River network hubs are reflected in b and d. Dotted lines represent 17% Aichi conservation target and dashed lines represent the 30% by 2030 conservation target. See Table S1 for number of </w:t>
-      </w:r>
-      <w:r>
-        <w:lastRenderedPageBreak/>
-        <w:t>networks and hub lakes per ecoregion. CPL=Coastal Plains, NAP=Northern Appalachians, NPL=Northern Plains, SAP=Southern Appalachians, SPL=Southern Plains, TPL=Temperate Plains, UMW=Upper Midwest, XER=Xeric.</w:t>
+        <w:t>and dashed lines represent the 30% by 2030 conservation target. See Table S1 for number of networks and hub lakes per ecoregion. CPL=Coastal Plains, NAP=Northern Appalachians, NPL=Northern Plains, SAP=Southern Appalachians, SPL=Southern Plains, TPL=Temperate Plains, UMW=Upper Midwest, XER=Xeric.</w:t>
       </w:r>
     </w:p>
     <w:p>
@@ -16379,7 +16879,7 @@
           <w:rPr>
             <w:noProof/>
           </w:rPr>
-          <w:t>14</w:t>
+          <w:t>8</w:t>
         </w:r>
         <w:r>
           <w:rPr>
@@ -17122,7 +17622,6 @@
   <w:style w:type="character" w:default="1" w:styleId="DefaultParagraphFont">
     <w:name w:val="Default Paragraph Font"/>
     <w:uiPriority w:val="1"/>
-    <w:semiHidden/>
     <w:unhideWhenUsed/>
   </w:style>
   <w:style w:type="table" w:default="1" w:styleId="TableNormal">
@@ -17555,7 +18054,7 @@
 </file>
 
 <file path=customXml/itemProps1.xml><?xml version="1.0" encoding="utf-8"?>
-<ds:datastoreItem xmlns:ds="http://schemas.openxmlformats.org/officeDocument/2006/customXml" ds:itemID="{F623E799-D3F3-4852-AB54-B8F0F068C627}">
+<ds:datastoreItem xmlns:ds="http://schemas.openxmlformats.org/officeDocument/2006/customXml" ds:itemID="{7BD0DF99-508C-4259-9324-741C567BBC63}">
   <ds:schemaRefs>
     <ds:schemaRef ds:uri="http://schemas.openxmlformats.org/officeDocument/2006/bibliography"/>
   </ds:schemaRefs>

</xml_diff>